<commit_message>
Edited thesis and RNN files
</commit_message>
<xml_diff>
--- a/Deadlines.docx
+++ b/Deadlines.docx
@@ -99,13 +99,14 @@
       </w:r>
     </w:p>
     <w:p>
-      <w:r>
-        <w:t>Davis --- 12</w:t>
-      </w:r>
+      <w:pPr>
+        <w:rPr>
+          <w:b/>
+          <w:bCs/>
+        </w:rPr>
+      </w:pPr>
       <w:bookmarkStart w:id="0" w:name="_GoBack"/>
       <w:bookmarkEnd w:id="0"/>
-    </w:p>
-    <w:p>
       <w:r>
         <w:t>The deadlines for Honors students to upload the final version of their thesis, including the signature cover sheet, to W&amp;M Publish are:</w:t>
       </w:r>

</xml_diff>

<commit_message>
fixed a bug and added some sample code
</commit_message>
<xml_diff>
--- a/Deadlines.docx
+++ b/Deadlines.docx
@@ -11,91 +11,38 @@
       </w:r>
     </w:p>
     <w:p>
-      <w:r>
+      <w:pPr>
         <w:rPr>
           <w:b/>
           <w:bCs/>
         </w:rPr>
-        <w:t>By November 24</w:t>
-      </w:r>
-      <w:r>
-        <w:t>,</w:t>
-      </w:r>
-      <w:r>
-        <w:t xml:space="preserve"> the student must submit a copy of the completed thesis conforming to the specifications of their department / program to each member of the examining committee.</w:t>
-      </w:r>
-    </w:p>
-    <w:p/>
-    <w:p>
-      <w:pPr>
+      </w:pPr>
+      <w:r>
+        <w:t>The oral exam</w:t>
+      </w:r>
+      <w:r>
+        <w:t xml:space="preserve"> must be finished, and the results reported to the Charles center </w:t>
+      </w:r>
+      <w:r>
         <w:rPr>
           <w:b/>
           <w:bCs/>
         </w:rPr>
-      </w:pPr>
-      <w:r>
-        <w:t>The oral exam</w:t>
-      </w:r>
-      <w:r>
-        <w:t xml:space="preserve"> must be finished, and the results reported to the Charles center </w:t>
+        <w:t xml:space="preserve">no later than noon on Wednesday, December 13, </w:t>
       </w:r>
       <w:r>
         <w:rPr>
           <w:b/>
           <w:bCs/>
         </w:rPr>
-        <w:t xml:space="preserve">no later than noon on Wednesday, December 13, </w:t>
+        <w:t>2017.</w:t>
       </w:r>
       <w:r>
         <w:rPr>
           <w:b/>
           <w:bCs/>
         </w:rPr>
-        <w:t>2017.</w:t>
-      </w:r>
-      <w:r>
-        <w:rPr>
-          <w:b/>
-          <w:bCs/>
-        </w:rPr>
         <w:t xml:space="preserve"> *</w:t>
-      </w:r>
-    </w:p>
-    <w:p>
-      <w:r>
-        <w:rPr>
-          <w:b/>
-          <w:bCs/>
-        </w:rPr>
-        <w:t>*</w:t>
-      </w:r>
-      <w:r>
-        <w:t xml:space="preserve">It is up to the student to schedule the defense date and time in coordination with </w:t>
-      </w:r>
-      <w:r>
-        <w:t>all</w:t>
-      </w:r>
-      <w:r>
-        <w:t xml:space="preserve"> the committee members and to arrange for a location for the defense.  It is also the student's responsibility to remind the committee members of the date, time, and location of the defense.</w:t>
-      </w:r>
-    </w:p>
-    <w:p/>
-    <w:p>
-      <w:pPr>
-        <w:rPr>
-          <w:b/>
-          <w:bCs/>
-        </w:rPr>
-      </w:pPr>
-      <w:r>
-        <w:t xml:space="preserve">Submission of a copy of the signed title page to the Charles Center is by </w:t>
-      </w:r>
-      <w:r>
-        <w:rPr>
-          <w:b/>
-          <w:bCs/>
-        </w:rPr>
-        <w:t>11 a.m. on December 20.</w:t>
       </w:r>
     </w:p>
     <w:p>
@@ -105,8 +52,26 @@
           <w:bCs/>
         </w:rPr>
       </w:pPr>
+      <w:r>
+        <w:t xml:space="preserve">Submission of a copy of the signed title page to the Charles Center is by </w:t>
+      </w:r>
+      <w:r>
+        <w:rPr>
+          <w:b/>
+          <w:bCs/>
+        </w:rPr>
+        <w:t>11 a.m. on December 20.</w:t>
+      </w:r>
       <w:bookmarkStart w:id="0" w:name="_GoBack"/>
       <w:bookmarkEnd w:id="0"/>
+    </w:p>
+    <w:p>
+      <w:pPr>
+        <w:rPr>
+          <w:b/>
+          <w:bCs/>
+        </w:rPr>
+      </w:pPr>
       <w:r>
         <w:t>The deadlines for Honors students to upload the final version of their thesis, including the signature cover sheet, to W&amp;M Publish are:</w:t>
       </w:r>

</xml_diff>